<commit_message>
Tidy up use case
</commit_message>
<xml_diff>
--- a/Use Case.docx
+++ b/Use Case.docx
@@ -43,36 +43,224 @@
     </w:p>
     <w:p/>
     <w:p>
-      <w:r>
-        <w:t>Actor – Playerbase/fans of League of Legends</w:t>
-      </w:r>
-    </w:p>
-    <w:p>
-      <w:r>
-        <w:t>System – View visualisations to make/conclude a point based on them</w:t>
-      </w:r>
-    </w:p>
-    <w:p>
-      <w:r>
-        <w:t>Goal – to allow the actor to reach a clear conclusion on which is the best performing team in a certain region in a certain aspect. Make comparisons with other teams in same or different regions and see which is the best overall or in certain aspects or roles of the game. See if whether these conclusions change when side selection is taken into consideration. Ultimately find out which is the best region (and team?)</w:t>
-      </w:r>
-      <w:r>
-        <w:t>. Understanding their competitive performance . Betting so if a player leaves how the performance of a team will change</w:t>
-      </w:r>
-    </w:p>
-    <w:p>
-      <w:r>
-        <w:t>Preconditions – Have a basic understanding of the game? (discuss)</w:t>
-      </w:r>
-    </w:p>
-    <w:p>
-      <w:r>
-        <w:t>Basic Flow – The user looks at the visualisation and can conclude on year x region y was the best of the three and that the best performing team was z.</w:t>
-      </w:r>
-    </w:p>
-    <w:p>
-      <w:r>
-        <w:t>Alternative Flows – Team a in region b is the best performing team according to the visualisation but did not in fact place 1</w:t>
+      <w:pPr>
+        <w:rPr>
+          <w:b/>
+          <w:bCs/>
+        </w:rPr>
+      </w:pPr>
+      <w:r>
+        <w:rPr>
+          <w:b/>
+          <w:bCs/>
+        </w:rPr>
+        <w:t>Actor</w:t>
+      </w:r>
+      <w:r>
+        <w:rPr>
+          <w:b/>
+          <w:bCs/>
+        </w:rPr>
+        <w:t>:</w:t>
+      </w:r>
+      <w:r>
+        <w:rPr>
+          <w:b/>
+          <w:bCs/>
+        </w:rPr>
+        <w:t xml:space="preserve"> </w:t>
+      </w:r>
+    </w:p>
+    <w:p>
+      <w:r>
+        <w:t>Player base</w:t>
+      </w:r>
+      <w:r>
+        <w:t>/fans of League of Legends</w:t>
+      </w:r>
+    </w:p>
+    <w:p>
+      <w:pPr>
+        <w:rPr>
+          <w:b/>
+          <w:bCs/>
+        </w:rPr>
+      </w:pPr>
+      <w:r>
+        <w:rPr>
+          <w:b/>
+          <w:bCs/>
+        </w:rPr>
+        <w:t>System</w:t>
+      </w:r>
+      <w:r>
+        <w:rPr>
+          <w:b/>
+          <w:bCs/>
+        </w:rPr>
+        <w:t>:</w:t>
+      </w:r>
+      <w:r>
+        <w:rPr>
+          <w:b/>
+          <w:bCs/>
+        </w:rPr>
+        <w:t xml:space="preserve"> </w:t>
+      </w:r>
+    </w:p>
+    <w:p>
+      <w:r>
+        <w:t>View visualisations to make/conclude a point based on them</w:t>
+      </w:r>
+    </w:p>
+    <w:p>
+      <w:pPr>
+        <w:rPr>
+          <w:b/>
+          <w:bCs/>
+        </w:rPr>
+      </w:pPr>
+      <w:r>
+        <w:rPr>
+          <w:b/>
+          <w:bCs/>
+        </w:rPr>
+        <w:t>Goal</w:t>
+      </w:r>
+      <w:r>
+        <w:rPr>
+          <w:b/>
+          <w:bCs/>
+        </w:rPr>
+        <w:t xml:space="preserve">: </w:t>
+      </w:r>
+    </w:p>
+    <w:p>
+      <w:r>
+        <w:t>T</w:t>
+      </w:r>
+      <w:r>
+        <w:t xml:space="preserve">o allow the actor to reach a clear conclusion on which is the best performing team in a certain region in a certain aspect. </w:t>
+      </w:r>
+    </w:p>
+    <w:p>
+      <w:r>
+        <w:t xml:space="preserve">Make comparisons with other teams in same or different regions and see which is the best overall or in certain aspects or roles of the game. </w:t>
+      </w:r>
+    </w:p>
+    <w:p>
+      <w:r>
+        <w:t xml:space="preserve">See if whether these conclusions change when side selection is taken into consideration. </w:t>
+      </w:r>
+    </w:p>
+    <w:p>
+      <w:r>
+        <w:t>Ultimately find out which is the best region (and team)</w:t>
+      </w:r>
+      <w:r>
+        <w:t xml:space="preserve"> and u</w:t>
+      </w:r>
+      <w:r>
+        <w:t xml:space="preserve">nderstanding their competitive </w:t>
+      </w:r>
+      <w:r>
+        <w:t>performance.</w:t>
+      </w:r>
+      <w:r>
+        <w:t xml:space="preserve"> </w:t>
+      </w:r>
+    </w:p>
+    <w:p>
+      <w:r>
+        <w:t>Can be used for b</w:t>
+      </w:r>
+      <w:r>
+        <w:t>etting so if a player leaves how the performance of a team will change</w:t>
+      </w:r>
+    </w:p>
+    <w:p>
+      <w:pPr>
+        <w:rPr>
+          <w:b/>
+          <w:bCs/>
+        </w:rPr>
+      </w:pPr>
+      <w:r>
+        <w:rPr>
+          <w:b/>
+          <w:bCs/>
+        </w:rPr>
+        <w:t>Preconditions</w:t>
+      </w:r>
+      <w:r>
+        <w:rPr>
+          <w:b/>
+          <w:bCs/>
+        </w:rPr>
+        <w:t>:</w:t>
+      </w:r>
+    </w:p>
+    <w:p>
+      <w:r>
+        <w:t>Have a basic understanding of the game</w:t>
+      </w:r>
+      <w:r>
+        <w:t>.</w:t>
+      </w:r>
+    </w:p>
+    <w:p/>
+    <w:p>
+      <w:pPr>
+        <w:rPr>
+          <w:b/>
+          <w:bCs/>
+        </w:rPr>
+      </w:pPr>
+      <w:r>
+        <w:rPr>
+          <w:b/>
+          <w:bCs/>
+        </w:rPr>
+        <w:t>Basic Flow</w:t>
+      </w:r>
+      <w:r>
+        <w:rPr>
+          <w:b/>
+          <w:bCs/>
+        </w:rPr>
+        <w:t>:</w:t>
+      </w:r>
+    </w:p>
+    <w:p>
+      <w:r>
+        <w:t>The user looks at the visualisation and can conclude on year x region y was the best of the three and that the best performing team was z.</w:t>
+      </w:r>
+    </w:p>
+    <w:p>
+      <w:pPr>
+        <w:rPr>
+          <w:b/>
+          <w:bCs/>
+        </w:rPr>
+      </w:pPr>
+      <w:r>
+        <w:rPr>
+          <w:b/>
+          <w:bCs/>
+        </w:rPr>
+        <w:t>Alternative Flows</w:t>
+      </w:r>
+      <w:r>
+        <w:rPr>
+          <w:b/>
+          <w:bCs/>
+        </w:rPr>
+        <w:t>:</w:t>
+      </w:r>
+    </w:p>
+    <w:p>
+      <w:r>
+        <w:t>Team a in region b is the best performing team according to the visualisation but did not in fact place 1</w:t>
       </w:r>
       <w:r>
         <w:rPr>
@@ -520,6 +708,17 @@
     <w:semiHidden/>
     <w:unhideWhenUsed/>
   </w:style>
+  <w:style w:type="paragraph" w:styleId="ListParagraph">
+    <w:name w:val="List Paragraph"/>
+    <w:basedOn w:val="Normal"/>
+    <w:uiPriority w:val="34"/>
+    <w:qFormat/>
+    <w:rsid w:val="00CA128C"/>
+    <w:pPr>
+      <w:ind w:left="720"/>
+      <w:contextualSpacing/>
+    </w:pPr>
+  </w:style>
 </w:styles>
 </file>
 

</xml_diff>